<commit_message>
RoO and Conference pages
RoO and Conference pages
</commit_message>
<xml_diff>
--- a/Ramzy Saad/b.docx
+++ b/Ramzy Saad/b.docx
@@ -2,57 +2,21 @@
 <file path=word/document.xml><?xml version="1.0" encoding="utf-8"?>
 <w:document xmlns:wpc="http://schemas.microsoft.com/office/word/2010/wordprocessingCanvas" xmlns:cx="http://schemas.microsoft.com/office/drawing/2014/chartex" xmlns:cx1="http://schemas.microsoft.com/office/drawing/2015/9/8/chartex" xmlns:cx2="http://schemas.microsoft.com/office/drawing/2015/10/21/chartex" xmlns:cx3="http://schemas.microsoft.com/office/drawing/2016/5/9/chartex" xmlns:cx4="http://schemas.microsoft.com/office/drawing/2016/5/10/chartex" xmlns:cx5="http://schemas.microsoft.com/office/drawing/2016/5/11/chartex" xmlns:cx6="http://schemas.microsoft.com/office/drawing/2016/5/12/chartex" xmlns:cx7="http://schemas.microsoft.com/office/drawing/2016/5/13/chartex" xmlns:cx8="http://schemas.microsoft.com/office/drawing/2016/5/14/chartex" xmlns:mc="http://schemas.openxmlformats.org/markup-compatibility/2006" xmlns:aink="http://schemas.microsoft.com/office/drawing/2016/ink" xmlns:am3d="http://schemas.microsoft.com/office/drawing/2017/model3d" xmlns:o="urn:schemas-microsoft-com:office:office" xmlns:r="http://schemas.openxmlformats.org/officeDocument/2006/relationships" xmlns:m="http://schemas.openxmlformats.org/officeDocument/2006/math" xmlns:v="urn:schemas-microsoft-com:vml" xmlns:wp14="http://schemas.microsoft.com/office/word/2010/wordprocessingDrawing" xmlns:wp="http://schemas.openxmlformats.org/drawingml/2006/wordprocessingDrawing" xmlns:w10="urn:schemas-microsoft-com:office:word" xmlns:w="http://schemas.openxmlformats.org/wordprocessingml/2006/main" xmlns:w14="http://schemas.microsoft.com/office/word/2010/wordml" xmlns:w15="http://schemas.microsoft.com/office/word/2012/wordml" xmlns:w16cid="http://schemas.microsoft.com/office/word/2016/wordml/cid" xmlns:w16se="http://schemas.microsoft.com/office/word/2015/wordml/symex" xmlns:wpg="http://schemas.microsoft.com/office/word/2010/wordprocessingGroup" xmlns:wpi="http://schemas.microsoft.com/office/word/2010/wordprocessingInk" xmlns:wne="http://schemas.microsoft.com/office/word/2006/wordml" xmlns:wps="http://schemas.microsoft.com/office/word/2010/wordprocessingShape" mc:Ignorable="w14 w15 w16se w16cid wp14">
   <w:body>
-    <w:bookmarkStart w:id="0" w:name="_GoBack"/>
-    <w:bookmarkEnd w:id="0"/>
-    <w:p>
-      <w:pPr>
-        <w:rPr>
-          <w:rFonts w:asciiTheme="majorBidi" w:hAnsiTheme="majorBidi" w:cstheme="majorBidi"/>
-        </w:rPr>
-      </w:pPr>
-      <w:r>
-        <w:rPr>
-          <w:rFonts w:asciiTheme="majorBidi" w:hAnsiTheme="majorBidi" w:cstheme="majorBidi"/>
-        </w:rPr>
-        <w:fldChar w:fldCharType="begin"/>
-      </w:r>
-      <w:r>
-        <w:rPr>
-          <w:rFonts w:asciiTheme="majorBidi" w:hAnsiTheme="majorBidi" w:cstheme="majorBidi"/>
-        </w:rPr>
-        <w:instrText xml:space="preserve"> HYPERLINK "</w:instrText>
-      </w:r>
-      <w:r>
-        <w:rPr>
-          <w:rFonts w:asciiTheme="majorBidi" w:hAnsiTheme="majorBidi" w:cstheme="majorBidi"/>
-        </w:rPr>
-        <w:instrText>https://www.youtube.com/watch?v=Mv68Sa-iHyo</w:instrText>
-      </w:r>
-      <w:r>
-        <w:rPr>
-          <w:rFonts w:asciiTheme="majorBidi" w:hAnsiTheme="majorBidi" w:cstheme="majorBidi"/>
-        </w:rPr>
-        <w:instrText xml:space="preserve">" </w:instrText>
-      </w:r>
-      <w:r>
-        <w:rPr>
-          <w:rFonts w:asciiTheme="majorBidi" w:hAnsiTheme="majorBidi" w:cstheme="majorBidi"/>
-        </w:rPr>
-        <w:fldChar w:fldCharType="separate"/>
-      </w:r>
-      <w:r>
-        <w:rPr>
-          <w:rStyle w:val="Hyperlink"/>
-          <w:rFonts w:asciiTheme="majorBidi" w:hAnsiTheme="majorBidi" w:cstheme="majorBidi"/>
-        </w:rPr>
-        <w:t>https://www.youtube.com/watch?v=Mv68Sa-iHyo</w:t>
-      </w:r>
-      <w:r>
-        <w:rPr>
-          <w:rFonts w:asciiTheme="majorBidi" w:hAnsiTheme="majorBidi" w:cstheme="majorBidi"/>
-        </w:rPr>
-        <w:fldChar w:fldCharType="end"/>
-      </w:r>
+    <w:p>
+      <w:pPr>
+        <w:rPr>
+          <w:rFonts w:asciiTheme="majorBidi" w:hAnsiTheme="majorBidi" w:cstheme="majorBidi"/>
+        </w:rPr>
+      </w:pPr>
+      <w:hyperlink r:id="rId4" w:history="1">
+        <w:r>
+          <w:rPr>
+            <w:rStyle w:val="Hyperlink"/>
+            <w:rFonts w:asciiTheme="majorBidi" w:hAnsiTheme="majorBidi" w:cstheme="majorBidi"/>
+          </w:rPr>
+          <w:t>https://www.youtube.com/watch?v=Mv68Sa-iHyo</w:t>
+        </w:r>
+      </w:hyperlink>
     </w:p>
     <w:p>
       <w:pPr>
@@ -73,7 +37,7 @@
         </w:rPr>
         <w:t xml:space="preserve">Link to full 25 hour course: </w:t>
       </w:r>
-      <w:hyperlink r:id="rId4" w:tgtFrame="_blank" w:history="1">
+      <w:hyperlink r:id="rId5" w:tgtFrame="_blank" w:history="1">
         <w:r>
           <w:rPr>
             <w:rStyle w:val="Hyperlink"/>
@@ -95,7 +59,7 @@
         </w:rPr>
         <w:t xml:space="preserve"> Link to copy &amp; paste code example: </w:t>
       </w:r>
-      <w:hyperlink r:id="rId5" w:tgtFrame="_blank" w:history="1">
+      <w:hyperlink r:id="rId6" w:tgtFrame="_blank" w:history="1">
         <w:r>
           <w:rPr>
             <w:rStyle w:val="Hyperlink"/>
@@ -127,7 +91,7 @@
           <w:rFonts w:asciiTheme="majorBidi" w:hAnsiTheme="majorBidi" w:cstheme="majorBidi"/>
         </w:rPr>
       </w:pPr>
-      <w:hyperlink r:id="rId6" w:history="1">
+      <w:hyperlink r:id="rId7" w:history="1">
         <w:r>
           <w:rPr>
             <w:rStyle w:val="Hyperlink"/>
@@ -164,12 +128,37 @@
           <w:rFonts w:asciiTheme="majorBidi" w:hAnsiTheme="majorBidi" w:cstheme="majorBidi"/>
         </w:rPr>
       </w:pPr>
+      <w:hyperlink r:id="rId8" w:history="1">
+        <w:r>
+          <w:rPr>
+            <w:rStyle w:val="Hyperlink"/>
+            <w:rFonts w:asciiTheme="majorBidi" w:hAnsiTheme="majorBidi" w:cstheme="majorBidi"/>
+          </w:rPr>
+          <w:t>https://www.eduporium.com/store/blog/get-to-know-the-bloxter-proramming-language/</w:t>
+        </w:r>
+      </w:hyperlink>
+    </w:p>
+    <w:p>
+      <w:pPr>
+        <w:rPr>
+          <w:rFonts w:asciiTheme="majorBidi" w:hAnsiTheme="majorBidi" w:cstheme="majorBidi"/>
+        </w:rPr>
+      </w:pPr>
+    </w:p>
+    <w:p>
+      <w:pPr>
+        <w:rPr>
+          <w:rFonts w:asciiTheme="majorBidi" w:hAnsiTheme="majorBidi" w:cstheme="majorBidi"/>
+        </w:rPr>
+      </w:pPr>
       <w:r>
         <w:rPr>
           <w:rFonts w:asciiTheme="majorBidi" w:hAnsiTheme="majorBidi" w:cstheme="majorBidi"/>
         </w:rPr>
-        <w:t>https://www.eduporium.com/store/blog/get-to-know-the-bloxter-proramming-language/</w:t>
+        <w:t>https://developers.google.com/blockly/guides/overview</w:t>
       </w:r>
+      <w:bookmarkStart w:id="0" w:name="_GoBack"/>
+      <w:bookmarkEnd w:id="0"/>
     </w:p>
     <w:sectPr>
       <w:pgSz w:w="12240" w:h="15840"/>
@@ -300,6 +289,7 @@
     <w:lsdException w:name="HTML Sample" w:semiHidden="1" w:unhideWhenUsed="1"/>
     <w:lsdException w:name="HTML Typewriter" w:semiHidden="1" w:unhideWhenUsed="1"/>
     <w:lsdException w:name="HTML Variable" w:semiHidden="1" w:unhideWhenUsed="1"/>
+    <w:lsdException w:name="Normal Table" w:semiHidden="1" w:unhideWhenUsed="1"/>
     <w:lsdException w:name="annotation subject" w:semiHidden="1" w:unhideWhenUsed="1"/>
     <w:lsdException w:name="No List" w:semiHidden="1" w:unhideWhenUsed="1"/>
     <w:lsdException w:name="Outline List 1" w:semiHidden="1" w:unhideWhenUsed="1"/>
@@ -346,8 +336,10 @@
     <w:lsdException w:name="Table Subtle 2" w:semiHidden="1" w:unhideWhenUsed="1"/>
     <w:lsdException w:name="Table Web 1" w:semiHidden="1" w:unhideWhenUsed="1"/>
     <w:lsdException w:name="Table Web 2" w:semiHidden="1" w:unhideWhenUsed="1"/>
+    <w:lsdException w:name="Table Web 3" w:semiHidden="1" w:unhideWhenUsed="1"/>
     <w:lsdException w:name="Balloon Text" w:semiHidden="1" w:unhideWhenUsed="1"/>
     <w:lsdException w:name="Table Grid" w:uiPriority="39"/>
+    <w:lsdException w:name="Table Theme" w:semiHidden="1" w:unhideWhenUsed="1"/>
     <w:lsdException w:name="Placeholder Text" w:semiHidden="1"/>
     <w:lsdException w:name="No Spacing" w:uiPriority="1" w:qFormat="1"/>
     <w:lsdException w:name="Light Shading" w:uiPriority="60"/>

</xml_diff>